<commit_message>
update document + code
</commit_message>
<xml_diff>
--- a/Project 1 Proposal.docx
+++ b/Project 1 Proposal.docx
@@ -157,11 +157,53 @@
       <w:r>
         <w:rPr>
           <w:rFonts w:ascii="Helvetica" w:eastAsia="Times New Roman" w:hAnsi="Helvetica" w:cs="Times New Roman"/>
-          <w:color w:val="24292E"/>
-          <w:highlight w:val="yellow"/>
-        </w:rPr>
-        <w:t>STATIONS CHART</w:t>
-      </w:r>
+          <w:noProof/>
+          <w:color w:val="24292E"/>
+        </w:rPr>
+        <w:drawing>
+          <wp:inline distT="0" distB="0" distL="0" distR="0">
+            <wp:extent cx="5727700" cy="3530600"/>
+            <wp:effectExtent l="0" t="0" r="0" b="0"/>
+            <wp:docPr id="1" name="Picture 1" descr="A screenshot of a cell phone&#10;&#10;Description automatically generated"/>
+            <wp:cNvGraphicFramePr>
+              <a:graphicFrameLocks xmlns:a="http://schemas.openxmlformats.org/drawingml/2006/main" noChangeAspect="1"/>
+            </wp:cNvGraphicFramePr>
+            <a:graphic xmlns:a="http://schemas.openxmlformats.org/drawingml/2006/main">
+              <a:graphicData uri="http://schemas.openxmlformats.org/drawingml/2006/picture">
+                <pic:pic xmlns:pic="http://schemas.openxmlformats.org/drawingml/2006/picture">
+                  <pic:nvPicPr>
+                    <pic:cNvPr id="1" name="Unknown-3.png"/>
+                    <pic:cNvPicPr/>
+                  </pic:nvPicPr>
+                  <pic:blipFill>
+                    <a:blip r:embed="rId5">
+                      <a:extLst>
+                        <a:ext uri="{28A0092B-C50C-407E-A947-70E740481C1C}">
+                          <a14:useLocalDpi xmlns:a14="http://schemas.microsoft.com/office/drawing/2010/main" val="0"/>
+                        </a:ext>
+                      </a:extLst>
+                    </a:blip>
+                    <a:stretch>
+                      <a:fillRect/>
+                    </a:stretch>
+                  </pic:blipFill>
+                  <pic:spPr>
+                    <a:xfrm>
+                      <a:off x="0" y="0"/>
+                      <a:ext cx="5727700" cy="3530600"/>
+                    </a:xfrm>
+                    <a:prstGeom prst="rect">
+                      <a:avLst/>
+                    </a:prstGeom>
+                  </pic:spPr>
+                </pic:pic>
+              </a:graphicData>
+            </a:graphic>
+          </wp:inline>
+        </w:drawing>
+      </w:r>
+      <w:bookmarkStart w:id="0" w:name="_GoBack"/>
+      <w:bookmarkEnd w:id="0"/>
     </w:p>
     <w:p>
       <w:pPr>
@@ -172,16 +214,6 @@
           <w:color w:val="24292E"/>
         </w:rPr>
       </w:pPr>
-    </w:p>
-    <w:p>
-      <w:pPr>
-        <w:spacing w:before="360" w:after="240"/>
-        <w:outlineLvl w:val="3"/>
-        <w:rPr>
-          <w:rFonts w:ascii="Helvetica" w:eastAsia="Times New Roman" w:hAnsi="Helvetica" w:cs="Times New Roman"/>
-          <w:color w:val="24292E"/>
-        </w:rPr>
-      </w:pPr>
       <w:r>
         <w:rPr>
           <w:rFonts w:ascii="Helvetica" w:eastAsia="Times New Roman" w:hAnsi="Helvetica" w:cs="Times New Roman"/>
@@ -297,6 +329,7 @@
           <w:rFonts w:ascii="Helvetica" w:eastAsia="Times New Roman" w:hAnsi="Helvetica" w:cs="Times New Roman"/>
           <w:color w:val="24292E"/>
         </w:rPr>
+        <w:lastRenderedPageBreak/>
         <w:t>We can also break this down by day:</w:t>
       </w:r>
     </w:p>
@@ -539,7 +572,6 @@
           <w:rFonts w:ascii="Helvetica" w:eastAsia="Times New Roman" w:hAnsi="Helvetica" w:cs="Times New Roman"/>
           <w:color w:val="24292E"/>
         </w:rPr>
-        <w:lastRenderedPageBreak/>
         <w:t xml:space="preserve">We could utilize street team resources for example street team#1 will take sign-ups for stationA because it’s crowded </w:t>
       </w:r>
       <w:r>
@@ -554,16 +586,23 @@
           <w:rFonts w:ascii="Helvetica" w:eastAsia="Times New Roman" w:hAnsi="Helvetica" w:cs="Times New Roman"/>
           <w:color w:val="24292E"/>
         </w:rPr>
-        <w:t>. If there is another station near stationA and more crowded in the evening team#1 should be transferred to take signups from stationB.</w:t>
-      </w:r>
-      <w:bookmarkStart w:id="0" w:name="_GoBack"/>
-      <w:bookmarkEnd w:id="0"/>
-      <w:r>
-        <w:rPr>
-          <w:rFonts w:ascii="Helvetica" w:eastAsia="Times New Roman" w:hAnsi="Helvetica" w:cs="Times New Roman"/>
-          <w:color w:val="24292E"/>
-        </w:rPr>
-        <w:t xml:space="preserve"> </w:t>
+        <w:t xml:space="preserve">. If there is another station near stationA and more crowded in the evening team#1 should be transferred to take signups from </w:t>
+      </w:r>
+      <w:proofErr w:type="spellStart"/>
+      <w:r>
+        <w:rPr>
+          <w:rFonts w:ascii="Helvetica" w:eastAsia="Times New Roman" w:hAnsi="Helvetica" w:cs="Times New Roman"/>
+          <w:color w:val="24292E"/>
+        </w:rPr>
+        <w:t>stationB</w:t>
+      </w:r>
+      <w:proofErr w:type="spellEnd"/>
+      <w:r>
+        <w:rPr>
+          <w:rFonts w:ascii="Helvetica" w:eastAsia="Times New Roman" w:hAnsi="Helvetica" w:cs="Times New Roman"/>
+          <w:color w:val="24292E"/>
+        </w:rPr>
+        <w:t xml:space="preserve">. </w:t>
       </w:r>
     </w:p>
     <w:p>

</xml_diff>